<commit_message>
Update to actually use filter class
</commit_message>
<xml_diff>
--- a/03 Observer/Hospital Bed Exercise.docx
+++ b/03 Observer/Hospital Bed Exercise.docx
@@ -1,6 +1,6 @@
 
 <file path=word/document.xml><?xml version="1.0" encoding="utf-8"?>
-<w:document xmlns:wpc="http://schemas.microsoft.com/office/word/2010/wordprocessingCanvas" xmlns:cx="http://schemas.microsoft.com/office/drawing/2014/chartex" xmlns:cx1="http://schemas.microsoft.com/office/drawing/2015/9/8/chartex" xmlns:mc="http://schemas.openxmlformats.org/markup-compatibility/2006" xmlns:o="urn:schemas-microsoft-com:office:office" xmlns:r="http://schemas.openxmlformats.org/officeDocument/2006/relationships" xmlns:m="http://schemas.openxmlformats.org/officeDocument/2006/math" xmlns:v="urn:schemas-microsoft-com:vml" xmlns:wp14="http://schemas.microsoft.com/office/word/2010/wordprocessingDrawing" xmlns:wp="http://schemas.openxmlformats.org/drawingml/2006/wordprocessingDrawing" xmlns:w10="urn:schemas-microsoft-com:office:word" xmlns:w="http://schemas.openxmlformats.org/wordprocessingml/2006/main" xmlns:w14="http://schemas.microsoft.com/office/word/2010/wordml" xmlns:w15="http://schemas.microsoft.com/office/word/2012/wordml" xmlns:w16se="http://schemas.microsoft.com/office/word/2015/wordml/symex" xmlns:wpg="http://schemas.microsoft.com/office/word/2010/wordprocessingGroup" xmlns:wpi="http://schemas.microsoft.com/office/word/2010/wordprocessingInk" xmlns:wne="http://schemas.microsoft.com/office/word/2006/wordml" xmlns:wps="http://schemas.microsoft.com/office/word/2010/wordprocessingShape" mc:Ignorable="w14 w15 w16se wp14">
+<w:document xmlns:wpc="http://schemas.microsoft.com/office/word/2010/wordprocessingCanvas" xmlns:cx="http://schemas.microsoft.com/office/drawing/2014/chartex" xmlns:cx1="http://schemas.microsoft.com/office/drawing/2015/9/8/chartex" xmlns:cx2="http://schemas.microsoft.com/office/drawing/2015/10/21/chartex" xmlns:cx3="http://schemas.microsoft.com/office/drawing/2016/5/9/chartex" xmlns:cx4="http://schemas.microsoft.com/office/drawing/2016/5/10/chartex" xmlns:cx5="http://schemas.microsoft.com/office/drawing/2016/5/11/chartex" xmlns:cx6="http://schemas.microsoft.com/office/drawing/2016/5/12/chartex" xmlns:cx7="http://schemas.microsoft.com/office/drawing/2016/5/13/chartex" xmlns:cx8="http://schemas.microsoft.com/office/drawing/2016/5/14/chartex" xmlns:mc="http://schemas.openxmlformats.org/markup-compatibility/2006" xmlns:aink="http://schemas.microsoft.com/office/drawing/2016/ink" xmlns:am3d="http://schemas.microsoft.com/office/drawing/2017/model3d" xmlns:o="urn:schemas-microsoft-com:office:office" xmlns:oel="http://schemas.microsoft.com/office/2019/extlst" xmlns:r="http://schemas.openxmlformats.org/officeDocument/2006/relationships" xmlns:m="http://schemas.openxmlformats.org/officeDocument/2006/math" xmlns:v="urn:schemas-microsoft-com:vml" xmlns:wp14="http://schemas.microsoft.com/office/word/2010/wordprocessingDrawing" xmlns:wp="http://schemas.openxmlformats.org/drawingml/2006/wordprocessingDrawing" xmlns:w10="urn:schemas-microsoft-com:office:word" xmlns:w="http://schemas.openxmlformats.org/wordprocessingml/2006/main" xmlns:w14="http://schemas.microsoft.com/office/word/2010/wordml" xmlns:w15="http://schemas.microsoft.com/office/word/2012/wordml" xmlns:w16cex="http://schemas.microsoft.com/office/word/2018/wordml/cex" xmlns:w16cid="http://schemas.microsoft.com/office/word/2016/wordml/cid" xmlns:w16="http://schemas.microsoft.com/office/word/2018/wordml" xmlns:w16sdtdh="http://schemas.microsoft.com/office/word/2020/wordml/sdtdatahash" xmlns:w16se="http://schemas.microsoft.com/office/word/2015/wordml/symex" xmlns:wpg="http://schemas.microsoft.com/office/word/2010/wordprocessingGroup" xmlns:wpi="http://schemas.microsoft.com/office/word/2010/wordprocessingInk" xmlns:wne="http://schemas.microsoft.com/office/word/2006/wordml" xmlns:wps="http://schemas.microsoft.com/office/word/2010/wordprocessingShape" mc:Ignorable="w14 w15 w16se w16cid w16 w16cex w16sdtdh wp14">
   <w:body>
     <w:p>
       <w:pPr>
@@ -245,17 +245,16 @@
           <w:lang w:val="en-US"/>
         </w:rPr>
       </w:pPr>
-      <w:commentRangeStart w:id="0"/>
       <w:r>
         <w:rPr>
           <w:noProof/>
-          <w:lang w:eastAsia="da-DK"/>
+          <w:lang w:val="en-US"/>
         </w:rPr>
         <w:drawing>
-          <wp:inline distT="0" distB="0" distL="0" distR="0" wp14:anchorId="783FB33D" wp14:editId="6064E8E5">
-            <wp:extent cx="6120130" cy="3159733"/>
-            <wp:effectExtent l="0" t="0" r="1270" b="3175"/>
-            <wp:docPr id="912549262" name="Picture 1"/>
+          <wp:inline distT="0" distB="0" distL="0" distR="0" wp14:anchorId="409A9FFD" wp14:editId="54F4A7DB">
+            <wp:extent cx="6120130" cy="5187315"/>
+            <wp:effectExtent l="0" t="0" r="1270" b="0"/>
+            <wp:docPr id="1093693994" name="Picture 1"/>
             <wp:cNvGraphicFramePr>
               <a:graphicFrameLocks xmlns:a="http://schemas.openxmlformats.org/drawingml/2006/main" noChangeAspect="1"/>
             </wp:cNvGraphicFramePr>
@@ -263,10 +262,10 @@
               <a:graphicData uri="http://schemas.openxmlformats.org/drawingml/2006/picture">
                 <pic:pic xmlns:pic="http://schemas.openxmlformats.org/drawingml/2006/picture">
                   <pic:nvPicPr>
-                    <pic:cNvPr id="912549262" name="Picture 912549262"/>
+                    <pic:cNvPr id="1093693994" name="Picture 1093693994"/>
                     <pic:cNvPicPr/>
                   </pic:nvPicPr>
-                  <pic:blipFill rotWithShape="1">
+                  <pic:blipFill>
                     <a:blip r:embed="rId7">
                       <a:extLst>
                         <a:ext uri="{28A0092B-C50C-407E-A947-70E740481C1C}">
@@ -274,25 +273,18 @@
                         </a:ext>
                       </a:extLst>
                     </a:blip>
-                    <a:srcRect t="39087"/>
-                    <a:stretch/>
+                    <a:stretch>
+                      <a:fillRect/>
+                    </a:stretch>
                   </pic:blipFill>
-                  <pic:spPr bwMode="auto">
+                  <pic:spPr>
                     <a:xfrm>
                       <a:off x="0" y="0"/>
-                      <a:ext cx="6120130" cy="3159733"/>
+                      <a:ext cx="6120130" cy="5187315"/>
                     </a:xfrm>
                     <a:prstGeom prst="rect">
                       <a:avLst/>
                     </a:prstGeom>
-                    <a:ln>
-                      <a:noFill/>
-                    </a:ln>
-                    <a:extLst>
-                      <a:ext uri="{53640926-AAD7-44D8-BBD7-CCE9431645EC}">
-                        <a14:shadowObscured xmlns:a14="http://schemas.microsoft.com/office/drawing/2010/main"/>
-                      </a:ext>
-                    </a:extLst>
                   </pic:spPr>
                 </pic:pic>
               </a:graphicData>
@@ -300,13 +292,6 @@
           </wp:inline>
         </w:drawing>
       </w:r>
-      <w:commentRangeEnd w:id="0"/>
-      <w:r>
-        <w:rPr>
-          <w:rStyle w:val="CommentReference"/>
-        </w:rPr>
-        <w:commentReference w:id="0"/>
-      </w:r>
     </w:p>
     <w:p>
       <w:pPr>
@@ -325,19 +310,13 @@
         <w:rPr>
           <w:lang w:val="en-US"/>
         </w:rPr>
-        <w:t xml:space="preserve">The objective </w:t>
-      </w:r>
-      <w:r>
-        <w:rPr>
-          <w:lang w:val="en-US"/>
-        </w:rPr>
-        <w:t>of</w:t>
-      </w:r>
-      <w:r>
-        <w:rPr>
-          <w:lang w:val="en-US"/>
-        </w:rPr>
-        <w:t xml:space="preserve"> this exercise is to lower the coupling between the </w:t>
+        <w:t>This exercise aims</w:t>
+      </w:r>
+      <w:r>
+        <w:rPr>
+          <w:lang w:val="en-US"/>
+        </w:rPr>
+        <w:t xml:space="preserve"> to lower the coupling between the </w:t>
       </w:r>
       <w:proofErr w:type="spellStart"/>
       <w:r>
@@ -477,7 +456,19 @@
         <w:rPr>
           <w:lang w:val="en-US"/>
         </w:rPr>
-        <w:t>: How does alarming take place now, and how is it supposed to take place in the future?</w:t>
+        <w:t xml:space="preserve">: How does alarming </w:t>
+      </w:r>
+      <w:r>
+        <w:rPr>
+          <w:lang w:val="en-US"/>
+        </w:rPr>
+        <w:t>occur now, and how is it supposed to occur</w:t>
+      </w:r>
+      <w:r>
+        <w:rPr>
+          <w:lang w:val="en-US"/>
+        </w:rPr>
+        <w:t xml:space="preserve"> in the future?</w:t>
       </w:r>
     </w:p>
     <w:p>
@@ -501,10 +492,9 @@
           <w:bCs/>
           <w:lang w:val="en-US"/>
         </w:rPr>
+        <w:lastRenderedPageBreak/>
         <w:t>Exercise 2:</w:t>
       </w:r>
-      <w:bookmarkStart w:id="1" w:name="_GoBack"/>
-      <w:bookmarkEnd w:id="1"/>
     </w:p>
     <w:p>
       <w:pPr>
@@ -545,30 +535,14 @@
         <w:rPr>
           <w:lang w:val="en-US"/>
         </w:rPr>
-        <w:t xml:space="preserve"> can raise a </w:t>
-      </w:r>
-      <w:commentRangeStart w:id="2"/>
-      <w:r>
-        <w:rPr>
-          <w:lang w:val="en-US"/>
-        </w:rPr>
-        <w:t xml:space="preserve">“Patient presence changed” event </w:t>
-      </w:r>
-      <w:commentRangeEnd w:id="2"/>
-      <w:r>
-        <w:rPr>
-          <w:rStyle w:val="CommentReference"/>
-        </w:rPr>
-        <w:commentReference w:id="2"/>
-      </w:r>
-      <w:proofErr w:type="gramStart"/>
-      <w:r>
-        <w:rPr>
-          <w:lang w:val="en-US"/>
-        </w:rPr>
-        <w:t>which</w:t>
-      </w:r>
-      <w:proofErr w:type="gramEnd"/>
+        <w:t xml:space="preserve"> can </w:t>
+      </w:r>
+      <w:r>
+        <w:rPr>
+          <w:lang w:val="en-US"/>
+        </w:rPr>
+        <w:t>notify</w:t>
+      </w:r>
       <w:r>
         <w:rPr>
           <w:lang w:val="en-US"/>
@@ -577,6 +551,12 @@
       </w:r>
       <w:r>
         <w:rPr>
+          <w:lang w:val="en-US"/>
+        </w:rPr>
+        <w:t xml:space="preserve">an observer </w:t>
+      </w:r>
+      <w:r>
+        <w:rPr>
           <w:rFonts w:ascii="Consolas" w:hAnsi="Consolas" w:cs="Consolas"/>
           <w:lang w:val="en-US"/>
         </w:rPr>
@@ -586,7 +566,46 @@
         <w:rPr>
           <w:lang w:val="en-US"/>
         </w:rPr>
-        <w:t xml:space="preserve"> can subscribe to and react upon.</w:t>
+        <w:t>, when</w:t>
+      </w:r>
+      <w:r>
+        <w:rPr>
+          <w:lang w:val="en-US"/>
+        </w:rPr>
+        <w:t xml:space="preserve"> “Patient presence”</w:t>
+      </w:r>
+      <w:r>
+        <w:rPr>
+          <w:lang w:val="en-US"/>
+        </w:rPr>
+        <w:t xml:space="preserve"> has changed. The class </w:t>
+      </w:r>
+      <w:r>
+        <w:rPr>
+          <w:rFonts w:ascii="Consolas" w:hAnsi="Consolas" w:cs="Consolas"/>
+          <w:lang w:val="en-US"/>
+        </w:rPr>
+        <w:t>Alarming</w:t>
+      </w:r>
+      <w:r>
+        <w:rPr>
+          <w:rFonts w:cstheme="minorHAnsi"/>
+          <w:lang w:val="en-US"/>
+        </w:rPr>
+        <w:t xml:space="preserve"> </w:t>
+      </w:r>
+      <w:r>
+        <w:rPr>
+          <w:rFonts w:cstheme="minorHAnsi"/>
+          <w:lang w:val="en-US"/>
+        </w:rPr>
+        <w:t>should be responsible for delegating to the Alarm strategy</w:t>
+      </w:r>
+      <w:r>
+        <w:rPr>
+          <w:lang w:val="en-US"/>
+        </w:rPr>
+        <w:t>.</w:t>
       </w:r>
     </w:p>
     <w:p>
@@ -684,8 +703,8 @@
       </w:pPr>
     </w:p>
     <w:sectPr>
-      <w:headerReference w:type="default" r:id="rId10"/>
-      <w:footerReference w:type="default" r:id="rId11"/>
+      <w:headerReference w:type="default" r:id="rId8"/>
+      <w:footerReference w:type="default" r:id="rId9"/>
       <w:pgSz w:w="11906" w:h="16838"/>
       <w:pgMar w:top="1560" w:right="1134" w:bottom="851" w:left="1134" w:header="708" w:footer="271" w:gutter="0"/>
       <w:cols w:space="708"/>
@@ -695,60 +714,8 @@
 </w:document>
 </file>
 
-<file path=word/comments.xml><?xml version="1.0" encoding="utf-8"?>
-<w:comments xmlns:wpc="http://schemas.microsoft.com/office/word/2010/wordprocessingCanvas" xmlns:cx="http://schemas.microsoft.com/office/drawing/2014/chartex" xmlns:cx1="http://schemas.microsoft.com/office/drawing/2015/9/8/chartex" xmlns:mc="http://schemas.openxmlformats.org/markup-compatibility/2006" xmlns:o="urn:schemas-microsoft-com:office:office" xmlns:r="http://schemas.openxmlformats.org/officeDocument/2006/relationships" xmlns:m="http://schemas.openxmlformats.org/officeDocument/2006/math" xmlns:v="urn:schemas-microsoft-com:vml" xmlns:wp14="http://schemas.microsoft.com/office/word/2010/wordprocessingDrawing" xmlns:wp="http://schemas.openxmlformats.org/drawingml/2006/wordprocessingDrawing" xmlns:w10="urn:schemas-microsoft-com:office:word" xmlns:w="http://schemas.openxmlformats.org/wordprocessingml/2006/main" xmlns:w14="http://schemas.microsoft.com/office/word/2010/wordml" xmlns:w15="http://schemas.microsoft.com/office/word/2012/wordml" xmlns:w16se="http://schemas.microsoft.com/office/word/2015/wordml/symex" xmlns:wpg="http://schemas.microsoft.com/office/word/2010/wordprocessingGroup" xmlns:wpi="http://schemas.microsoft.com/office/word/2010/wordprocessingInk" xmlns:wne="http://schemas.microsoft.com/office/word/2006/wordml" xmlns:wps="http://schemas.microsoft.com/office/word/2010/wordprocessingShape" mc:Ignorable="w14 w15 w16se wp14">
-  <w:comment w:id="0" w:author="Michael Sørensen Loft" w:date="2023-09-04T14:44:00Z" w:initials="ML">
-    <w:p>
-      <w:pPr>
-        <w:pStyle w:val="CommentText"/>
-      </w:pPr>
-      <w:r>
-        <w:rPr>
-          <w:rStyle w:val="CommentReference"/>
-        </w:rPr>
-        <w:annotationRef/>
-      </w:r>
-      <w:r>
-        <w:t>Mangler noget af diagrammet?</w:t>
-      </w:r>
-    </w:p>
-  </w:comment>
-  <w:comment w:id="2" w:author="Michael Sørensen Loft" w:date="2023-09-04T14:44:00Z" w:initials="ML">
-    <w:p>
-      <w:pPr>
-        <w:pStyle w:val="CommentText"/>
-      </w:pPr>
-      <w:r>
-        <w:rPr>
-          <w:rStyle w:val="CommentReference"/>
-        </w:rPr>
-        <w:annotationRef/>
-      </w:r>
-      <w:r>
-        <w:t xml:space="preserve">Tænker du event og delegates i stedet for </w:t>
-      </w:r>
-      <w:proofErr w:type="spellStart"/>
-      <w:r>
-        <w:t>GoF</w:t>
-      </w:r>
-      <w:proofErr w:type="spellEnd"/>
-      <w:r>
-        <w:t xml:space="preserve"> observer?</w:t>
-      </w:r>
-    </w:p>
-  </w:comment>
-</w:comments>
-</file>
-
-<file path=word/commentsExtended.xml><?xml version="1.0" encoding="utf-8"?>
-<w15:commentsEx xmlns:wpc="http://schemas.microsoft.com/office/word/2010/wordprocessingCanvas" xmlns:cx="http://schemas.microsoft.com/office/drawing/2014/chartex" xmlns:cx1="http://schemas.microsoft.com/office/drawing/2015/9/8/chartex" xmlns:mc="http://schemas.openxmlformats.org/markup-compatibility/2006" xmlns:o="urn:schemas-microsoft-com:office:office" xmlns:r="http://schemas.openxmlformats.org/officeDocument/2006/relationships" xmlns:m="http://schemas.openxmlformats.org/officeDocument/2006/math" xmlns:v="urn:schemas-microsoft-com:vml" xmlns:wp14="http://schemas.microsoft.com/office/word/2010/wordprocessingDrawing" xmlns:wp="http://schemas.openxmlformats.org/drawingml/2006/wordprocessingDrawing" xmlns:w10="urn:schemas-microsoft-com:office:word" xmlns:w="http://schemas.openxmlformats.org/wordprocessingml/2006/main" xmlns:w14="http://schemas.microsoft.com/office/word/2010/wordml" xmlns:w15="http://schemas.microsoft.com/office/word/2012/wordml" xmlns:w16se="http://schemas.microsoft.com/office/word/2015/wordml/symex" xmlns:wpg="http://schemas.microsoft.com/office/word/2010/wordprocessingGroup" xmlns:wpi="http://schemas.microsoft.com/office/word/2010/wordprocessingInk" xmlns:wne="http://schemas.microsoft.com/office/word/2006/wordml" xmlns:wps="http://schemas.microsoft.com/office/word/2010/wordprocessingShape" mc:Ignorable="w14 w15 w16se wp14">
-  <w15:commentEx w15:paraId="132362AF" w15:done="0"/>
-  <w15:commentEx w15:paraId="25874F9D" w15:done="0"/>
-</w15:commentsEx>
-</file>
-
 <file path=word/endnotes.xml><?xml version="1.0" encoding="utf-8"?>
-<w:endnotes xmlns:wpc="http://schemas.microsoft.com/office/word/2010/wordprocessingCanvas" xmlns:cx="http://schemas.microsoft.com/office/drawing/2014/chartex" xmlns:cx1="http://schemas.microsoft.com/office/drawing/2015/9/8/chartex" xmlns:mc="http://schemas.openxmlformats.org/markup-compatibility/2006" xmlns:o="urn:schemas-microsoft-com:office:office" xmlns:r="http://schemas.openxmlformats.org/officeDocument/2006/relationships" xmlns:m="http://schemas.openxmlformats.org/officeDocument/2006/math" xmlns:v="urn:schemas-microsoft-com:vml" xmlns:wp14="http://schemas.microsoft.com/office/word/2010/wordprocessingDrawing" xmlns:wp="http://schemas.openxmlformats.org/drawingml/2006/wordprocessingDrawing" xmlns:w10="urn:schemas-microsoft-com:office:word" xmlns:w="http://schemas.openxmlformats.org/wordprocessingml/2006/main" xmlns:w14="http://schemas.microsoft.com/office/word/2010/wordml" xmlns:w15="http://schemas.microsoft.com/office/word/2012/wordml" xmlns:w16se="http://schemas.microsoft.com/office/word/2015/wordml/symex" xmlns:wpg="http://schemas.microsoft.com/office/word/2010/wordprocessingGroup" xmlns:wpi="http://schemas.microsoft.com/office/word/2010/wordprocessingInk" xmlns:wne="http://schemas.microsoft.com/office/word/2006/wordml" xmlns:wps="http://schemas.microsoft.com/office/word/2010/wordprocessingShape" mc:Ignorable="w14 w15 w16se wp14">
+<w:endnotes xmlns:wpc="http://schemas.microsoft.com/office/word/2010/wordprocessingCanvas" xmlns:cx="http://schemas.microsoft.com/office/drawing/2014/chartex" xmlns:cx1="http://schemas.microsoft.com/office/drawing/2015/9/8/chartex" xmlns:cx2="http://schemas.microsoft.com/office/drawing/2015/10/21/chartex" xmlns:cx3="http://schemas.microsoft.com/office/drawing/2016/5/9/chartex" xmlns:cx4="http://schemas.microsoft.com/office/drawing/2016/5/10/chartex" xmlns:cx5="http://schemas.microsoft.com/office/drawing/2016/5/11/chartex" xmlns:cx6="http://schemas.microsoft.com/office/drawing/2016/5/12/chartex" xmlns:cx7="http://schemas.microsoft.com/office/drawing/2016/5/13/chartex" xmlns:cx8="http://schemas.microsoft.com/office/drawing/2016/5/14/chartex" xmlns:mc="http://schemas.openxmlformats.org/markup-compatibility/2006" xmlns:aink="http://schemas.microsoft.com/office/drawing/2016/ink" xmlns:am3d="http://schemas.microsoft.com/office/drawing/2017/model3d" xmlns:o="urn:schemas-microsoft-com:office:office" xmlns:oel="http://schemas.microsoft.com/office/2019/extlst" xmlns:r="http://schemas.openxmlformats.org/officeDocument/2006/relationships" xmlns:m="http://schemas.openxmlformats.org/officeDocument/2006/math" xmlns:v="urn:schemas-microsoft-com:vml" xmlns:wp14="http://schemas.microsoft.com/office/word/2010/wordprocessingDrawing" xmlns:wp="http://schemas.openxmlformats.org/drawingml/2006/wordprocessingDrawing" xmlns:w10="urn:schemas-microsoft-com:office:word" xmlns:w="http://schemas.openxmlformats.org/wordprocessingml/2006/main" xmlns:w14="http://schemas.microsoft.com/office/word/2010/wordml" xmlns:w15="http://schemas.microsoft.com/office/word/2012/wordml" xmlns:w16cex="http://schemas.microsoft.com/office/word/2018/wordml/cex" xmlns:w16cid="http://schemas.microsoft.com/office/word/2016/wordml/cid" xmlns:w16="http://schemas.microsoft.com/office/word/2018/wordml" xmlns:w16sdtdh="http://schemas.microsoft.com/office/word/2020/wordml/sdtdatahash" xmlns:w16se="http://schemas.microsoft.com/office/word/2015/wordml/symex" xmlns:wpg="http://schemas.microsoft.com/office/word/2010/wordprocessingGroup" xmlns:wpi="http://schemas.microsoft.com/office/word/2010/wordprocessingInk" xmlns:wne="http://schemas.microsoft.com/office/word/2006/wordml" xmlns:wps="http://schemas.microsoft.com/office/word/2010/wordprocessingShape" mc:Ignorable="w14 w15 w16se w16cid w16 w16cex w16sdtdh wp14">
   <w:endnote w:type="separator" w:id="-1">
     <w:p>
       <w:r>
@@ -767,7 +734,7 @@
 </file>
 
 <file path=word/footer1.xml><?xml version="1.0" encoding="utf-8"?>
-<w:ftr xmlns:wpc="http://schemas.microsoft.com/office/word/2010/wordprocessingCanvas" xmlns:cx="http://schemas.microsoft.com/office/drawing/2014/chartex" xmlns:cx1="http://schemas.microsoft.com/office/drawing/2015/9/8/chartex" xmlns:mc="http://schemas.openxmlformats.org/markup-compatibility/2006" xmlns:o="urn:schemas-microsoft-com:office:office" xmlns:r="http://schemas.openxmlformats.org/officeDocument/2006/relationships" xmlns:m="http://schemas.openxmlformats.org/officeDocument/2006/math" xmlns:v="urn:schemas-microsoft-com:vml" xmlns:wp14="http://schemas.microsoft.com/office/word/2010/wordprocessingDrawing" xmlns:wp="http://schemas.openxmlformats.org/drawingml/2006/wordprocessingDrawing" xmlns:w10="urn:schemas-microsoft-com:office:word" xmlns:w="http://schemas.openxmlformats.org/wordprocessingml/2006/main" xmlns:w14="http://schemas.microsoft.com/office/word/2010/wordml" xmlns:w15="http://schemas.microsoft.com/office/word/2012/wordml" xmlns:w16se="http://schemas.microsoft.com/office/word/2015/wordml/symex" xmlns:wpg="http://schemas.microsoft.com/office/word/2010/wordprocessingGroup" xmlns:wpi="http://schemas.microsoft.com/office/word/2010/wordprocessingInk" xmlns:wne="http://schemas.microsoft.com/office/word/2006/wordml" xmlns:wps="http://schemas.microsoft.com/office/word/2010/wordprocessingShape" mc:Ignorable="w14 w15 w16se wp14">
+<w:ftr xmlns:wpc="http://schemas.microsoft.com/office/word/2010/wordprocessingCanvas" xmlns:cx="http://schemas.microsoft.com/office/drawing/2014/chartex" xmlns:cx1="http://schemas.microsoft.com/office/drawing/2015/9/8/chartex" xmlns:cx2="http://schemas.microsoft.com/office/drawing/2015/10/21/chartex" xmlns:cx3="http://schemas.microsoft.com/office/drawing/2016/5/9/chartex" xmlns:cx4="http://schemas.microsoft.com/office/drawing/2016/5/10/chartex" xmlns:cx5="http://schemas.microsoft.com/office/drawing/2016/5/11/chartex" xmlns:cx6="http://schemas.microsoft.com/office/drawing/2016/5/12/chartex" xmlns:cx7="http://schemas.microsoft.com/office/drawing/2016/5/13/chartex" xmlns:cx8="http://schemas.microsoft.com/office/drawing/2016/5/14/chartex" xmlns:mc="http://schemas.openxmlformats.org/markup-compatibility/2006" xmlns:aink="http://schemas.microsoft.com/office/drawing/2016/ink" xmlns:am3d="http://schemas.microsoft.com/office/drawing/2017/model3d" xmlns:o="urn:schemas-microsoft-com:office:office" xmlns:oel="http://schemas.microsoft.com/office/2019/extlst" xmlns:r="http://schemas.openxmlformats.org/officeDocument/2006/relationships" xmlns:m="http://schemas.openxmlformats.org/officeDocument/2006/math" xmlns:v="urn:schemas-microsoft-com:vml" xmlns:wp14="http://schemas.microsoft.com/office/word/2010/wordprocessingDrawing" xmlns:wp="http://schemas.openxmlformats.org/drawingml/2006/wordprocessingDrawing" xmlns:w10="urn:schemas-microsoft-com:office:word" xmlns:w="http://schemas.openxmlformats.org/wordprocessingml/2006/main" xmlns:w14="http://schemas.microsoft.com/office/word/2010/wordml" xmlns:w15="http://schemas.microsoft.com/office/word/2012/wordml" xmlns:w16cex="http://schemas.microsoft.com/office/word/2018/wordml/cex" xmlns:w16cid="http://schemas.microsoft.com/office/word/2016/wordml/cid" xmlns:w16="http://schemas.microsoft.com/office/word/2018/wordml" xmlns:w16sdtdh="http://schemas.microsoft.com/office/word/2020/wordml/sdtdatahash" xmlns:w16se="http://schemas.microsoft.com/office/word/2015/wordml/symex" xmlns:wpg="http://schemas.microsoft.com/office/word/2010/wordprocessingGroup" xmlns:wpi="http://schemas.microsoft.com/office/word/2010/wordprocessingInk" xmlns:wne="http://schemas.microsoft.com/office/word/2006/wordml" xmlns:wps="http://schemas.microsoft.com/office/word/2010/wordprocessingShape" mc:Ignorable="w14 w15 w16se w16cid w16 w16cex w16sdtdh wp14">
   <w:sdt>
     <w:sdtPr>
       <w:rPr>
@@ -781,7 +748,6 @@
         <w:docPartUnique/>
       </w:docPartObj>
     </w:sdtPr>
-    <w:sdtEndPr/>
     <w:sdtContent>
       <w:sdt>
         <w:sdtPr>
@@ -796,7 +762,6 @@
             <w:docPartUnique/>
           </w:docPartObj>
         </w:sdtPr>
-        <w:sdtEndPr/>
         <w:sdtContent>
           <w:p>
             <w:pPr>
@@ -933,7 +898,7 @@
 </file>
 
 <file path=word/footnotes.xml><?xml version="1.0" encoding="utf-8"?>
-<w:footnotes xmlns:wpc="http://schemas.microsoft.com/office/word/2010/wordprocessingCanvas" xmlns:cx="http://schemas.microsoft.com/office/drawing/2014/chartex" xmlns:cx1="http://schemas.microsoft.com/office/drawing/2015/9/8/chartex" xmlns:mc="http://schemas.openxmlformats.org/markup-compatibility/2006" xmlns:o="urn:schemas-microsoft-com:office:office" xmlns:r="http://schemas.openxmlformats.org/officeDocument/2006/relationships" xmlns:m="http://schemas.openxmlformats.org/officeDocument/2006/math" xmlns:v="urn:schemas-microsoft-com:vml" xmlns:wp14="http://schemas.microsoft.com/office/word/2010/wordprocessingDrawing" xmlns:wp="http://schemas.openxmlformats.org/drawingml/2006/wordprocessingDrawing" xmlns:w10="urn:schemas-microsoft-com:office:word" xmlns:w="http://schemas.openxmlformats.org/wordprocessingml/2006/main" xmlns:w14="http://schemas.microsoft.com/office/word/2010/wordml" xmlns:w15="http://schemas.microsoft.com/office/word/2012/wordml" xmlns:w16se="http://schemas.microsoft.com/office/word/2015/wordml/symex" xmlns:wpg="http://schemas.microsoft.com/office/word/2010/wordprocessingGroup" xmlns:wpi="http://schemas.microsoft.com/office/word/2010/wordprocessingInk" xmlns:wne="http://schemas.microsoft.com/office/word/2006/wordml" xmlns:wps="http://schemas.microsoft.com/office/word/2010/wordprocessingShape" mc:Ignorable="w14 w15 w16se wp14">
+<w:footnotes xmlns:wpc="http://schemas.microsoft.com/office/word/2010/wordprocessingCanvas" xmlns:cx="http://schemas.microsoft.com/office/drawing/2014/chartex" xmlns:cx1="http://schemas.microsoft.com/office/drawing/2015/9/8/chartex" xmlns:cx2="http://schemas.microsoft.com/office/drawing/2015/10/21/chartex" xmlns:cx3="http://schemas.microsoft.com/office/drawing/2016/5/9/chartex" xmlns:cx4="http://schemas.microsoft.com/office/drawing/2016/5/10/chartex" xmlns:cx5="http://schemas.microsoft.com/office/drawing/2016/5/11/chartex" xmlns:cx6="http://schemas.microsoft.com/office/drawing/2016/5/12/chartex" xmlns:cx7="http://schemas.microsoft.com/office/drawing/2016/5/13/chartex" xmlns:cx8="http://schemas.microsoft.com/office/drawing/2016/5/14/chartex" xmlns:mc="http://schemas.openxmlformats.org/markup-compatibility/2006" xmlns:aink="http://schemas.microsoft.com/office/drawing/2016/ink" xmlns:am3d="http://schemas.microsoft.com/office/drawing/2017/model3d" xmlns:o="urn:schemas-microsoft-com:office:office" xmlns:oel="http://schemas.microsoft.com/office/2019/extlst" xmlns:r="http://schemas.openxmlformats.org/officeDocument/2006/relationships" xmlns:m="http://schemas.openxmlformats.org/officeDocument/2006/math" xmlns:v="urn:schemas-microsoft-com:vml" xmlns:wp14="http://schemas.microsoft.com/office/word/2010/wordprocessingDrawing" xmlns:wp="http://schemas.openxmlformats.org/drawingml/2006/wordprocessingDrawing" xmlns:w10="urn:schemas-microsoft-com:office:word" xmlns:w="http://schemas.openxmlformats.org/wordprocessingml/2006/main" xmlns:w14="http://schemas.microsoft.com/office/word/2010/wordml" xmlns:w15="http://schemas.microsoft.com/office/word/2012/wordml" xmlns:w16cex="http://schemas.microsoft.com/office/word/2018/wordml/cex" xmlns:w16cid="http://schemas.microsoft.com/office/word/2016/wordml/cid" xmlns:w16="http://schemas.microsoft.com/office/word/2018/wordml" xmlns:w16sdtdh="http://schemas.microsoft.com/office/word/2020/wordml/sdtdatahash" xmlns:w16se="http://schemas.microsoft.com/office/word/2015/wordml/symex" xmlns:wpg="http://schemas.microsoft.com/office/word/2010/wordprocessingGroup" xmlns:wpi="http://schemas.microsoft.com/office/word/2010/wordprocessingInk" xmlns:wne="http://schemas.microsoft.com/office/word/2006/wordml" xmlns:wps="http://schemas.microsoft.com/office/word/2010/wordprocessingShape" mc:Ignorable="w14 w15 w16se w16cid w16 w16cex w16sdtdh wp14">
   <w:footnote w:type="separator" w:id="-1">
     <w:p>
       <w:r>
@@ -952,7 +917,7 @@
 </file>
 
 <file path=word/header1.xml><?xml version="1.0" encoding="utf-8"?>
-<w:hdr xmlns:wpc="http://schemas.microsoft.com/office/word/2010/wordprocessingCanvas" xmlns:cx="http://schemas.microsoft.com/office/drawing/2014/chartex" xmlns:cx1="http://schemas.microsoft.com/office/drawing/2015/9/8/chartex" xmlns:mc="http://schemas.openxmlformats.org/markup-compatibility/2006" xmlns:o="urn:schemas-microsoft-com:office:office" xmlns:r="http://schemas.openxmlformats.org/officeDocument/2006/relationships" xmlns:m="http://schemas.openxmlformats.org/officeDocument/2006/math" xmlns:v="urn:schemas-microsoft-com:vml" xmlns:wp14="http://schemas.microsoft.com/office/word/2010/wordprocessingDrawing" xmlns:wp="http://schemas.openxmlformats.org/drawingml/2006/wordprocessingDrawing" xmlns:w10="urn:schemas-microsoft-com:office:word" xmlns:w="http://schemas.openxmlformats.org/wordprocessingml/2006/main" xmlns:w14="http://schemas.microsoft.com/office/word/2010/wordml" xmlns:w15="http://schemas.microsoft.com/office/word/2012/wordml" xmlns:w16se="http://schemas.microsoft.com/office/word/2015/wordml/symex" xmlns:wpg="http://schemas.microsoft.com/office/word/2010/wordprocessingGroup" xmlns:wpi="http://schemas.microsoft.com/office/word/2010/wordprocessingInk" xmlns:wne="http://schemas.microsoft.com/office/word/2006/wordml" xmlns:wps="http://schemas.microsoft.com/office/word/2010/wordprocessingShape" mc:Ignorable="w14 w15 w16se wp14">
+<w:hdr xmlns:wpc="http://schemas.microsoft.com/office/word/2010/wordprocessingCanvas" xmlns:cx="http://schemas.microsoft.com/office/drawing/2014/chartex" xmlns:cx1="http://schemas.microsoft.com/office/drawing/2015/9/8/chartex" xmlns:cx2="http://schemas.microsoft.com/office/drawing/2015/10/21/chartex" xmlns:cx3="http://schemas.microsoft.com/office/drawing/2016/5/9/chartex" xmlns:cx4="http://schemas.microsoft.com/office/drawing/2016/5/10/chartex" xmlns:cx5="http://schemas.microsoft.com/office/drawing/2016/5/11/chartex" xmlns:cx6="http://schemas.microsoft.com/office/drawing/2016/5/12/chartex" xmlns:cx7="http://schemas.microsoft.com/office/drawing/2016/5/13/chartex" xmlns:cx8="http://schemas.microsoft.com/office/drawing/2016/5/14/chartex" xmlns:mc="http://schemas.openxmlformats.org/markup-compatibility/2006" xmlns:aink="http://schemas.microsoft.com/office/drawing/2016/ink" xmlns:am3d="http://schemas.microsoft.com/office/drawing/2017/model3d" xmlns:o="urn:schemas-microsoft-com:office:office" xmlns:oel="http://schemas.microsoft.com/office/2019/extlst" xmlns:r="http://schemas.openxmlformats.org/officeDocument/2006/relationships" xmlns:m="http://schemas.openxmlformats.org/officeDocument/2006/math" xmlns:v="urn:schemas-microsoft-com:vml" xmlns:wp14="http://schemas.microsoft.com/office/word/2010/wordprocessingDrawing" xmlns:wp="http://schemas.openxmlformats.org/drawingml/2006/wordprocessingDrawing" xmlns:w10="urn:schemas-microsoft-com:office:word" xmlns:w="http://schemas.openxmlformats.org/wordprocessingml/2006/main" xmlns:w14="http://schemas.microsoft.com/office/word/2010/wordml" xmlns:w15="http://schemas.microsoft.com/office/word/2012/wordml" xmlns:w16cex="http://schemas.microsoft.com/office/word/2018/wordml/cex" xmlns:w16cid="http://schemas.microsoft.com/office/word/2016/wordml/cid" xmlns:w16="http://schemas.microsoft.com/office/word/2018/wordml" xmlns:w16sdtdh="http://schemas.microsoft.com/office/word/2020/wordml/sdtdatahash" xmlns:w16se="http://schemas.microsoft.com/office/word/2015/wordml/symex" xmlns:wpg="http://schemas.microsoft.com/office/word/2010/wordprocessingGroup" xmlns:wpi="http://schemas.microsoft.com/office/word/2010/wordprocessingInk" xmlns:wne="http://schemas.microsoft.com/office/word/2006/wordml" xmlns:wps="http://schemas.microsoft.com/office/word/2010/wordprocessingShape" mc:Ignorable="w14 w15 w16se w16cid w16 w16cex w16sdtdh wp14">
   <w:p>
     <w:pPr>
       <w:pStyle w:val="Header"/>
@@ -1126,7 +1091,7 @@
             </wp:anchor>
           </w:drawing>
         </mc:Choice>
-        <mc:Fallback xmlns:w16sdtdh="http://schemas.microsoft.com/office/word/2020/wordml/sdtdatahash" xmlns:w16="http://schemas.microsoft.com/office/word/2018/wordml" xmlns:w16cid="http://schemas.microsoft.com/office/word/2016/wordml/cid" xmlns:w16cex="http://schemas.microsoft.com/office/word/2018/wordml/cex" xmlns:oel="http://schemas.microsoft.com/office/2019/extlst" xmlns:am3d="http://schemas.microsoft.com/office/drawing/2017/model3d" xmlns:aink="http://schemas.microsoft.com/office/drawing/2016/ink" xmlns:cx8="http://schemas.microsoft.com/office/drawing/2016/5/14/chartex" xmlns:cx7="http://schemas.microsoft.com/office/drawing/2016/5/13/chartex" xmlns:cx6="http://schemas.microsoft.com/office/drawing/2016/5/12/chartex" xmlns:cx5="http://schemas.microsoft.com/office/drawing/2016/5/11/chartex" xmlns:cx4="http://schemas.microsoft.com/office/drawing/2016/5/10/chartex" xmlns:cx3="http://schemas.microsoft.com/office/drawing/2016/5/9/chartex" xmlns:cx2="http://schemas.microsoft.com/office/drawing/2015/10/21/chartex">
+        <mc:Fallback>
           <w:pict>
             <v:line w14:anchorId="1532E998" id="Straight Connector 2" o:spid="_x0000_s1026" style="position:absolute;z-index:251657216;visibility:visible;mso-wrap-style:square;mso-width-percent:0;mso-wrap-distance-left:9pt;mso-wrap-distance-top:0;mso-wrap-distance-right:9pt;mso-wrap-distance-bottom:0;mso-position-horizontal:absolute;mso-position-horizontal-relative:text;mso-position-vertical:absolute;mso-position-vertical-relative:text;mso-width-percent:0;mso-width-relative:margin" from="-.15pt,25.95pt" to="480.9pt,25.95pt" o:gfxdata="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" strokecolor="#003d85" strokeweight=".25pt"/>
           </w:pict>
@@ -1168,7 +1133,7 @@
 </file>
 
 <file path=word/numbering.xml><?xml version="1.0" encoding="utf-8"?>
-<w:numbering xmlns:wpc="http://schemas.microsoft.com/office/word/2010/wordprocessingCanvas" xmlns:cx="http://schemas.microsoft.com/office/drawing/2014/chartex" xmlns:cx1="http://schemas.microsoft.com/office/drawing/2015/9/8/chartex" xmlns:mc="http://schemas.openxmlformats.org/markup-compatibility/2006" xmlns:o="urn:schemas-microsoft-com:office:office" xmlns:r="http://schemas.openxmlformats.org/officeDocument/2006/relationships" xmlns:m="http://schemas.openxmlformats.org/officeDocument/2006/math" xmlns:v="urn:schemas-microsoft-com:vml" xmlns:wp14="http://schemas.microsoft.com/office/word/2010/wordprocessingDrawing" xmlns:wp="http://schemas.openxmlformats.org/drawingml/2006/wordprocessingDrawing" xmlns:w10="urn:schemas-microsoft-com:office:word" xmlns:w="http://schemas.openxmlformats.org/wordprocessingml/2006/main" xmlns:w14="http://schemas.microsoft.com/office/word/2010/wordml" xmlns:w15="http://schemas.microsoft.com/office/word/2012/wordml" xmlns:w16se="http://schemas.microsoft.com/office/word/2015/wordml/symex" xmlns:wpg="http://schemas.microsoft.com/office/word/2010/wordprocessingGroup" xmlns:wpi="http://schemas.microsoft.com/office/word/2010/wordprocessingInk" xmlns:wne="http://schemas.microsoft.com/office/word/2006/wordml" xmlns:wps="http://schemas.microsoft.com/office/word/2010/wordprocessingShape" mc:Ignorable="w14 w15 w16se wp14">
+<w:numbering xmlns:wpc="http://schemas.microsoft.com/office/word/2010/wordprocessingCanvas" xmlns:cx="http://schemas.microsoft.com/office/drawing/2014/chartex" xmlns:cx1="http://schemas.microsoft.com/office/drawing/2015/9/8/chartex" xmlns:cx2="http://schemas.microsoft.com/office/drawing/2015/10/21/chartex" xmlns:cx3="http://schemas.microsoft.com/office/drawing/2016/5/9/chartex" xmlns:cx4="http://schemas.microsoft.com/office/drawing/2016/5/10/chartex" xmlns:cx5="http://schemas.microsoft.com/office/drawing/2016/5/11/chartex" xmlns:cx6="http://schemas.microsoft.com/office/drawing/2016/5/12/chartex" xmlns:cx7="http://schemas.microsoft.com/office/drawing/2016/5/13/chartex" xmlns:cx8="http://schemas.microsoft.com/office/drawing/2016/5/14/chartex" xmlns:mc="http://schemas.openxmlformats.org/markup-compatibility/2006" xmlns:aink="http://schemas.microsoft.com/office/drawing/2016/ink" xmlns:am3d="http://schemas.microsoft.com/office/drawing/2017/model3d" xmlns:o="urn:schemas-microsoft-com:office:office" xmlns:oel="http://schemas.microsoft.com/office/2019/extlst" xmlns:r="http://schemas.openxmlformats.org/officeDocument/2006/relationships" xmlns:m="http://schemas.openxmlformats.org/officeDocument/2006/math" xmlns:v="urn:schemas-microsoft-com:vml" xmlns:wp14="http://schemas.microsoft.com/office/word/2010/wordprocessingDrawing" xmlns:wp="http://schemas.openxmlformats.org/drawingml/2006/wordprocessingDrawing" xmlns:w10="urn:schemas-microsoft-com:office:word" xmlns:w="http://schemas.openxmlformats.org/wordprocessingml/2006/main" xmlns:w14="http://schemas.microsoft.com/office/word/2010/wordml" xmlns:w15="http://schemas.microsoft.com/office/word/2012/wordml" xmlns:w16cex="http://schemas.microsoft.com/office/word/2018/wordml/cex" xmlns:w16cid="http://schemas.microsoft.com/office/word/2016/wordml/cid" xmlns:w16="http://schemas.microsoft.com/office/word/2018/wordml" xmlns:w16sdtdh="http://schemas.microsoft.com/office/word/2020/wordml/sdtdatahash" xmlns:w16se="http://schemas.microsoft.com/office/word/2015/wordml/symex" xmlns:wpg="http://schemas.microsoft.com/office/word/2010/wordprocessingGroup" xmlns:wpi="http://schemas.microsoft.com/office/word/2010/wordprocessingInk" xmlns:wne="http://schemas.microsoft.com/office/word/2006/wordml" xmlns:wps="http://schemas.microsoft.com/office/word/2010/wordprocessingShape" mc:Ignorable="w14 w15 w16se w16cid w16 w16cex w16sdtdh wp14">
   <w:abstractNum w:abstractNumId="0" w15:restartNumberingAfterBreak="0">
     <w:nsid w:val="2DFB2120"/>
     <w:multiLevelType w:val="hybridMultilevel"/>
@@ -2049,76 +2014,68 @@
       </w:rPr>
     </w:lvl>
   </w:abstractNum>
-  <w:num w:numId="1">
+  <w:num w:numId="1" w16cid:durableId="1572933791">
     <w:abstractNumId w:val="3"/>
   </w:num>
-  <w:num w:numId="2">
+  <w:num w:numId="2" w16cid:durableId="1890340669">
     <w:abstractNumId w:val="3"/>
   </w:num>
-  <w:num w:numId="3">
+  <w:num w:numId="3" w16cid:durableId="595332822">
     <w:abstractNumId w:val="3"/>
   </w:num>
-  <w:num w:numId="4">
+  <w:num w:numId="4" w16cid:durableId="81490225">
     <w:abstractNumId w:val="3"/>
   </w:num>
-  <w:num w:numId="5">
+  <w:num w:numId="5" w16cid:durableId="628973972">
     <w:abstractNumId w:val="3"/>
   </w:num>
-  <w:num w:numId="6">
+  <w:num w:numId="6" w16cid:durableId="226458054">
     <w:abstractNumId w:val="3"/>
   </w:num>
-  <w:num w:numId="7">
+  <w:num w:numId="7" w16cid:durableId="1591498619">
     <w:abstractNumId w:val="3"/>
   </w:num>
-  <w:num w:numId="8">
+  <w:num w:numId="8" w16cid:durableId="836461645">
     <w:abstractNumId w:val="3"/>
   </w:num>
-  <w:num w:numId="9">
+  <w:num w:numId="9" w16cid:durableId="1152218399">
     <w:abstractNumId w:val="3"/>
   </w:num>
-  <w:num w:numId="10">
+  <w:num w:numId="10" w16cid:durableId="399986091">
     <w:abstractNumId w:val="3"/>
   </w:num>
-  <w:num w:numId="11">
+  <w:num w:numId="11" w16cid:durableId="498925748">
     <w:abstractNumId w:val="3"/>
   </w:num>
-  <w:num w:numId="12">
+  <w:num w:numId="12" w16cid:durableId="1514419284">
     <w:abstractNumId w:val="3"/>
   </w:num>
-  <w:num w:numId="13">
+  <w:num w:numId="13" w16cid:durableId="1211040774">
     <w:abstractNumId w:val="0"/>
   </w:num>
-  <w:num w:numId="14">
+  <w:num w:numId="14" w16cid:durableId="511916101">
     <w:abstractNumId w:val="7"/>
   </w:num>
-  <w:num w:numId="15">
+  <w:num w:numId="15" w16cid:durableId="1682389992">
     <w:abstractNumId w:val="4"/>
   </w:num>
-  <w:num w:numId="16">
+  <w:num w:numId="16" w16cid:durableId="1910310660">
     <w:abstractNumId w:val="1"/>
   </w:num>
-  <w:num w:numId="17">
+  <w:num w:numId="17" w16cid:durableId="1074427924">
     <w:abstractNumId w:val="5"/>
   </w:num>
-  <w:num w:numId="18">
+  <w:num w:numId="18" w16cid:durableId="2109157640">
     <w:abstractNumId w:val="2"/>
   </w:num>
-  <w:num w:numId="19">
+  <w:num w:numId="19" w16cid:durableId="1936015255">
     <w:abstractNumId w:val="6"/>
   </w:num>
 </w:numbering>
 </file>
 
-<file path=word/people.xml><?xml version="1.0" encoding="utf-8"?>
-<w15:people xmlns:wpc="http://schemas.microsoft.com/office/word/2010/wordprocessingCanvas" xmlns:cx="http://schemas.microsoft.com/office/drawing/2014/chartex" xmlns:cx1="http://schemas.microsoft.com/office/drawing/2015/9/8/chartex" xmlns:mc="http://schemas.openxmlformats.org/markup-compatibility/2006" xmlns:o="urn:schemas-microsoft-com:office:office" xmlns:r="http://schemas.openxmlformats.org/officeDocument/2006/relationships" xmlns:m="http://schemas.openxmlformats.org/officeDocument/2006/math" xmlns:v="urn:schemas-microsoft-com:vml" xmlns:wp14="http://schemas.microsoft.com/office/word/2010/wordprocessingDrawing" xmlns:wp="http://schemas.openxmlformats.org/drawingml/2006/wordprocessingDrawing" xmlns:w10="urn:schemas-microsoft-com:office:word" xmlns:w="http://schemas.openxmlformats.org/wordprocessingml/2006/main" xmlns:w14="http://schemas.microsoft.com/office/word/2010/wordml" xmlns:w15="http://schemas.microsoft.com/office/word/2012/wordml" xmlns:w16se="http://schemas.microsoft.com/office/word/2015/wordml/symex" xmlns:wpg="http://schemas.microsoft.com/office/word/2010/wordprocessingGroup" xmlns:wpi="http://schemas.microsoft.com/office/word/2010/wordprocessingInk" xmlns:wne="http://schemas.microsoft.com/office/word/2006/wordml" xmlns:wps="http://schemas.microsoft.com/office/word/2010/wordprocessingShape" mc:Ignorable="w14 w15 w16se wp14">
-  <w15:person w15:author="Michael Sørensen Loft">
-    <w15:presenceInfo w15:providerId="None" w15:userId="Michael Sørensen Loft"/>
-  </w15:person>
-</w15:people>
-</file>
-
 <file path=word/styles.xml><?xml version="1.0" encoding="utf-8"?>
-<w:styles xmlns:mc="http://schemas.openxmlformats.org/markup-compatibility/2006" xmlns:r="http://schemas.openxmlformats.org/officeDocument/2006/relationships" xmlns:w="http://schemas.openxmlformats.org/wordprocessingml/2006/main" xmlns:w14="http://schemas.microsoft.com/office/word/2010/wordml" xmlns:w15="http://schemas.microsoft.com/office/word/2012/wordml" xmlns:w16se="http://schemas.microsoft.com/office/word/2015/wordml/symex" mc:Ignorable="w14 w15 w16se">
+<w:styles xmlns:mc="http://schemas.openxmlformats.org/markup-compatibility/2006" xmlns:r="http://schemas.openxmlformats.org/officeDocument/2006/relationships" xmlns:w="http://schemas.openxmlformats.org/wordprocessingml/2006/main" xmlns:w14="http://schemas.microsoft.com/office/word/2010/wordml" xmlns:w15="http://schemas.microsoft.com/office/word/2012/wordml" xmlns:w16cex="http://schemas.microsoft.com/office/word/2018/wordml/cex" xmlns:w16cid="http://schemas.microsoft.com/office/word/2016/wordml/cid" xmlns:w16="http://schemas.microsoft.com/office/word/2018/wordml" xmlns:w16sdtdh="http://schemas.microsoft.com/office/word/2020/wordml/sdtdatahash" xmlns:w16se="http://schemas.microsoft.com/office/word/2015/wordml/symex" mc:Ignorable="w14 w15 w16se w16cid w16 w16cex w16sdtdh">
   <w:docDefaults>
     <w:rPrDefault>
       <w:rPr>
@@ -2134,7 +2091,7 @@
       </w:pPr>
     </w:pPrDefault>
   </w:docDefaults>
-  <w:latentStyles w:defLockedState="0" w:defUIPriority="99" w:defSemiHidden="0" w:defUnhideWhenUsed="0" w:defQFormat="0" w:count="371">
+  <w:latentStyles w:defLockedState="0" w:defUIPriority="99" w:defSemiHidden="0" w:defUnhideWhenUsed="0" w:defQFormat="0" w:count="376">
     <w:lsdException w:name="Normal" w:uiPriority="0" w:qFormat="1"/>
     <w:lsdException w:name="heading 1" w:uiPriority="9" w:qFormat="1"/>
     <w:lsdException w:name="heading 2" w:semiHidden="1" w:uiPriority="9" w:unhideWhenUsed="1" w:qFormat="1"/>
@@ -2506,6 +2463,11 @@
     <w:lsdException w:name="List Table 5 Dark Accent 6" w:uiPriority="50"/>
     <w:lsdException w:name="List Table 6 Colorful Accent 6" w:uiPriority="51"/>
     <w:lsdException w:name="List Table 7 Colorful Accent 6" w:uiPriority="52"/>
+    <w:lsdException w:name="Mention" w:semiHidden="1" w:unhideWhenUsed="1"/>
+    <w:lsdException w:name="Smart Hyperlink" w:semiHidden="1" w:unhideWhenUsed="1"/>
+    <w:lsdException w:name="Hashtag" w:semiHidden="1" w:unhideWhenUsed="1"/>
+    <w:lsdException w:name="Unresolved Mention" w:semiHidden="1" w:unhideWhenUsed="1"/>
+    <w:lsdException w:name="Smart Link" w:semiHidden="1" w:unhideWhenUsed="1"/>
   </w:latentStyles>
   <w:style w:type="paragraph" w:default="1" w:styleId="Normal">
     <w:name w:val="Normal"/>

</xml_diff>